<commit_message>
created skill bar and skill containers
</commit_message>
<xml_diff>
--- a/reference/GameDesignDocument.docx
+++ b/reference/GameDesignDocument.docx
@@ -115,7 +115,10 @@
     <w:p>
       <w:proofErr w:type="spellStart"/>
       <w:r>
-        <w:t>Gobline</w:t>
+        <w:t>Goblin</w:t>
+      </w:r>
+      <w:r>
+        <w:t>n</w:t>
       </w:r>
       <w:proofErr w:type="spellEnd"/>
       <w:r>
@@ -138,16 +141,46 @@
         <w:pStyle w:val="Heading2"/>
       </w:pPr>
       <w:r>
-        <w:t>Nations</w:t>
+        <w:t>Peoples</w:t>
       </w:r>
     </w:p>
     <w:p/>
     <w:p>
+      <w:r>
+        <w:t xml:space="preserve">Mushroom Kingdom(?) – feuding lords competing to grab land as the great maw(?) (whirlpool) slowly devours their land. They make castles from giant fungi. </w:t>
+      </w:r>
+    </w:p>
+    <w:p/>
+    <w:p>
+      <w:r>
+        <w:t xml:space="preserve">Refugees(?) – escaping the violence of the Mushroom Kingdom and the inhospitable northern mountains they now reside in the dank bogs. </w:t>
+      </w:r>
+    </w:p>
+    <w:p>
+      <w:r>
+        <w:lastRenderedPageBreak/>
+        <w:t xml:space="preserve">Aristo-Pirates(?) – living along the 1000 isle range they consider themselves kings of their little domain and have an ego to match, ruling over each tiny island with </w:t>
+      </w:r>
+      <w:r>
+        <w:t xml:space="preserve">ineffectual </w:t>
+      </w:r>
+      <w:r>
+        <w:t xml:space="preserve">largesse. </w:t>
+      </w:r>
+    </w:p>
+    <w:p/>
+    <w:p>
+      <w:r>
+        <w:t>(?) – living in far flung, glass domes surrounded by desert these small groups scheme and plot to further their own position.</w:t>
+      </w:r>
+      <w:bookmarkStart w:id="0" w:name="_GoBack"/>
+      <w:bookmarkEnd w:id="0"/>
+    </w:p>
+    <w:p>
       <w:pPr>
         <w:pStyle w:val="Heading1"/>
       </w:pPr>
       <w:r>
-        <w:lastRenderedPageBreak/>
         <w:t>User Interface</w:t>
       </w:r>
     </w:p>
@@ -244,6 +277,7 @@
     </w:p>
     <w:p>
       <w:r>
+        <w:lastRenderedPageBreak/>
         <w:t>area for status effects, including passives</w:t>
       </w:r>
     </w:p>
@@ -293,7 +327,6 @@
         <w:rPr>
           <w:strike/>
         </w:rPr>
-        <w:lastRenderedPageBreak/>
         <w:t>Time-based queue</w:t>
       </w:r>
     </w:p>
@@ -694,6 +727,7 @@
         </w:numPr>
       </w:pPr>
       <w:r>
+        <w:lastRenderedPageBreak/>
         <w:t>Key rebinding</w:t>
       </w:r>
     </w:p>
@@ -817,317 +851,315 @@
         </w:numPr>
       </w:pPr>
       <w:r>
+        <w:t>Tutorial:</w:t>
+      </w:r>
+    </w:p>
+    <w:p>
+      <w:pPr>
+        <w:pStyle w:val="ListParagraph"/>
+        <w:numPr>
+          <w:ilvl w:val="1"/>
+          <w:numId w:val="2"/>
+        </w:numPr>
+      </w:pPr>
+      <w:r>
+        <w:t>Tutorial god that explains concepts</w:t>
+      </w:r>
+    </w:p>
+    <w:p>
+      <w:pPr>
+        <w:pStyle w:val="ListParagraph"/>
+        <w:numPr>
+          <w:ilvl w:val="1"/>
+          <w:numId w:val="2"/>
+        </w:numPr>
+      </w:pPr>
+      <w:r>
+        <w:t>Tutorial location of beachhead and another adventurer wanting to take out the competition. Kill and give a random item.</w:t>
+      </w:r>
+    </w:p>
+    <w:p>
+      <w:pPr>
+        <w:pStyle w:val="ListParagraph"/>
+        <w:numPr>
+          <w:ilvl w:val="0"/>
+          <w:numId w:val="2"/>
+        </w:numPr>
+      </w:pPr>
+      <w:r>
+        <w:t xml:space="preserve">Extended </w:t>
+      </w:r>
+      <w:proofErr w:type="gramStart"/>
+      <w:r>
+        <w:t>gods</w:t>
+      </w:r>
+      <w:proofErr w:type="gramEnd"/>
+      <w:r>
+        <w:t xml:space="preserve"> system</w:t>
+      </w:r>
+    </w:p>
+    <w:p>
+      <w:pPr>
+        <w:pStyle w:val="ListParagraph"/>
+        <w:numPr>
+          <w:ilvl w:val="1"/>
+          <w:numId w:val="2"/>
+        </w:numPr>
+      </w:pPr>
+      <w:r>
+        <w:t xml:space="preserve">like and dislike is increased in their realm and their chance of interaction with player is also increased. </w:t>
+      </w:r>
+    </w:p>
+    <w:p>
+      <w:pPr>
+        <w:pStyle w:val="ListParagraph"/>
+        <w:numPr>
+          <w:ilvl w:val="1"/>
+          <w:numId w:val="2"/>
+        </w:numPr>
+      </w:pPr>
+      <w:r>
+        <w:t>Random selection of gods, and therefore the realms, per run.</w:t>
+      </w:r>
+    </w:p>
+    <w:p>
+      <w:pPr>
+        <w:pStyle w:val="ListParagraph"/>
+        <w:numPr>
+          <w:ilvl w:val="0"/>
+          <w:numId w:val="2"/>
+        </w:numPr>
+      </w:pPr>
+      <w:r>
+        <w:t>Extended map gen</w:t>
+      </w:r>
+    </w:p>
+    <w:p>
+      <w:pPr>
+        <w:pStyle w:val="ListParagraph"/>
+        <w:numPr>
+          <w:ilvl w:val="1"/>
+          <w:numId w:val="2"/>
+        </w:numPr>
+      </w:pPr>
+      <w:r>
+        <w:t>Themed map generation</w:t>
+      </w:r>
+    </w:p>
+    <w:p>
+      <w:pPr>
+        <w:pStyle w:val="ListParagraph"/>
+        <w:numPr>
+          <w:ilvl w:val="2"/>
+          <w:numId w:val="2"/>
+        </w:numPr>
+      </w:pPr>
+      <w:r>
+        <w:t>Each area of the map is a god’s realm; only some areas generated per world</w:t>
+      </w:r>
+    </w:p>
+    <w:p>
+      <w:pPr>
+        <w:pStyle w:val="ListParagraph"/>
+        <w:numPr>
+          <w:ilvl w:val="2"/>
+          <w:numId w:val="2"/>
+        </w:numPr>
+      </w:pPr>
+      <w:r>
+        <w:t>Enemies generated in line with theme</w:t>
+      </w:r>
+    </w:p>
+    <w:p>
+      <w:pPr>
+        <w:pStyle w:val="ListParagraph"/>
+        <w:numPr>
+          <w:ilvl w:val="1"/>
+          <w:numId w:val="2"/>
+        </w:numPr>
+      </w:pPr>
+      <w:r>
+        <w:t>Camps</w:t>
+      </w:r>
+    </w:p>
+    <w:p>
+      <w:pPr>
+        <w:pStyle w:val="ListParagraph"/>
+        <w:numPr>
+          <w:ilvl w:val="2"/>
+          <w:numId w:val="2"/>
+        </w:numPr>
+      </w:pPr>
+      <w:r>
+        <w:t xml:space="preserve">Some sections between realms have camps, </w:t>
+      </w:r>
+    </w:p>
+    <w:p>
+      <w:pPr>
+        <w:pStyle w:val="ListParagraph"/>
+        <w:numPr>
+          <w:ilvl w:val="0"/>
+          <w:numId w:val="2"/>
+        </w:numPr>
+      </w:pPr>
+      <w:r>
+        <w:t>Item trading</w:t>
+      </w:r>
+    </w:p>
+    <w:p>
+      <w:pPr>
+        <w:pStyle w:val="ListParagraph"/>
+        <w:numPr>
+          <w:ilvl w:val="1"/>
+          <w:numId w:val="2"/>
+        </w:numPr>
+      </w:pPr>
+      <w:r>
+        <w:t>P</w:t>
+      </w:r>
+      <w:r>
+        <w:t>layer can trade items</w:t>
+      </w:r>
+      <w:r>
+        <w:t xml:space="preserve"> at camps.</w:t>
+      </w:r>
+      <w:r>
+        <w:t xml:space="preserve"> As no inventory can only trade directly from equipment.</w:t>
+      </w:r>
+    </w:p>
+    <w:p>
+      <w:pPr>
+        <w:pStyle w:val="ListParagraph"/>
+        <w:numPr>
+          <w:ilvl w:val="0"/>
+          <w:numId w:val="2"/>
+        </w:numPr>
+      </w:pPr>
+      <w:r>
+        <w:t>Item generation</w:t>
+      </w:r>
+    </w:p>
+    <w:p>
+      <w:pPr>
+        <w:pStyle w:val="ListParagraph"/>
+        <w:numPr>
+          <w:ilvl w:val="1"/>
+          <w:numId w:val="2"/>
+        </w:numPr>
+      </w:pPr>
+      <w:r>
+        <w:t xml:space="preserve">Items have levels 1-4, each level has expected </w:t>
+      </w:r>
+      <w:proofErr w:type="gramStart"/>
+      <w:r>
+        <w:t>amount</w:t>
+      </w:r>
+      <w:proofErr w:type="gramEnd"/>
+      <w:r>
+        <w:t xml:space="preserve"> of stats and general strength, and corresponds to a certain amount of devotion points (</w:t>
+      </w:r>
+      <w:proofErr w:type="spellStart"/>
+      <w:r>
+        <w:t>xp</w:t>
+      </w:r>
+      <w:proofErr w:type="spellEnd"/>
+      <w:r>
+        <w:t xml:space="preserve"> from gods)</w:t>
+      </w:r>
+    </w:p>
+    <w:p>
+      <w:pPr>
+        <w:pStyle w:val="ListParagraph"/>
+        <w:numPr>
+          <w:ilvl w:val="0"/>
+          <w:numId w:val="2"/>
+        </w:numPr>
+      </w:pPr>
+      <w:r>
+        <w:t>I</w:t>
+      </w:r>
+      <w:r>
+        <w:t>n</w:t>
+      </w:r>
+      <w:r>
+        <w:t xml:space="preserve"> game wiki/access to the wiki</w:t>
+      </w:r>
+    </w:p>
+    <w:p>
+      <w:pPr>
+        <w:pStyle w:val="ListParagraph"/>
+        <w:numPr>
+          <w:ilvl w:val="0"/>
+          <w:numId w:val="2"/>
+        </w:numPr>
+      </w:pPr>
+      <w:r>
+        <w:t>Health bars show section for every X hp (like in LoL)</w:t>
+      </w:r>
+    </w:p>
+    <w:p>
+      <w:pPr>
+        <w:pStyle w:val="ListParagraph"/>
+        <w:numPr>
+          <w:ilvl w:val="0"/>
+          <w:numId w:val="2"/>
+        </w:numPr>
+      </w:pPr>
+      <w:r>
+        <w:t>Different encounter types e.g. a tough enemy that runs away and must be killed before escapes</w:t>
+      </w:r>
+    </w:p>
+    <w:p>
+      <w:pPr>
+        <w:pStyle w:val="ListParagraph"/>
+        <w:numPr>
+          <w:ilvl w:val="0"/>
+          <w:numId w:val="2"/>
+        </w:numPr>
+      </w:pPr>
+      <w:r>
+        <w:t>Light sources generate their own field of light, player can only see the light if it is within their sight range</w:t>
+      </w:r>
+    </w:p>
+    <w:p>
+      <w:pPr>
+        <w:pStyle w:val="Heading1"/>
+      </w:pPr>
+      <w:r>
+        <w:t>Systems (in depth)</w:t>
+      </w:r>
+    </w:p>
+    <w:p>
+      <w:pPr>
+        <w:pStyle w:val="Heading2"/>
+      </w:pPr>
+      <w:r>
+        <w:t>Gods</w:t>
+      </w:r>
+    </w:p>
+    <w:p>
+      <w:r>
+        <w:t>Varied pantheon of gods</w:t>
+      </w:r>
+    </w:p>
+    <w:p>
+      <w:r>
+        <w:t>they judge actions as they happen</w:t>
+      </w:r>
+    </w:p>
+    <w:p>
+      <w:r>
+        <w:t>gods take actions around the player based on their disposition and feelings towards entities</w:t>
+      </w:r>
+    </w:p>
+    <w:p>
+      <w:r>
+        <w:t>each god has its own personality dictating what they build/ruins an entities relationship with them and what actions they take</w:t>
+      </w:r>
+    </w:p>
+    <w:p>
+      <w:r>
         <w:lastRenderedPageBreak/>
-        <w:t>Tutorial:</w:t>
-      </w:r>
-    </w:p>
-    <w:p>
-      <w:pPr>
-        <w:pStyle w:val="ListParagraph"/>
-        <w:numPr>
-          <w:ilvl w:val="1"/>
-          <w:numId w:val="2"/>
-        </w:numPr>
-      </w:pPr>
-      <w:r>
-        <w:t>Tutorial god that explains concepts</w:t>
-      </w:r>
-    </w:p>
-    <w:p>
-      <w:pPr>
-        <w:pStyle w:val="ListParagraph"/>
-        <w:numPr>
-          <w:ilvl w:val="1"/>
-          <w:numId w:val="2"/>
-        </w:numPr>
-      </w:pPr>
-      <w:r>
-        <w:t>Tutorial location of beachhead and another adventurer wanting to take out the competition. Kill and give a random item.</w:t>
-      </w:r>
-    </w:p>
-    <w:p>
-      <w:pPr>
-        <w:pStyle w:val="ListParagraph"/>
-        <w:numPr>
-          <w:ilvl w:val="0"/>
-          <w:numId w:val="2"/>
-        </w:numPr>
-      </w:pPr>
-      <w:r>
-        <w:t xml:space="preserve">Extended </w:t>
-      </w:r>
-      <w:proofErr w:type="gramStart"/>
-      <w:r>
-        <w:t>gods</w:t>
-      </w:r>
-      <w:proofErr w:type="gramEnd"/>
-      <w:r>
-        <w:t xml:space="preserve"> system</w:t>
-      </w:r>
-    </w:p>
-    <w:p>
-      <w:pPr>
-        <w:pStyle w:val="ListParagraph"/>
-        <w:numPr>
-          <w:ilvl w:val="1"/>
-          <w:numId w:val="2"/>
-        </w:numPr>
-      </w:pPr>
-      <w:r>
-        <w:t xml:space="preserve">like and dislike is increased in their realm and their chance of interaction with player is also increased. </w:t>
-      </w:r>
-    </w:p>
-    <w:p>
-      <w:pPr>
-        <w:pStyle w:val="ListParagraph"/>
-        <w:numPr>
-          <w:ilvl w:val="1"/>
-          <w:numId w:val="2"/>
-        </w:numPr>
-      </w:pPr>
-      <w:r>
-        <w:t>Random selection of gods, and therefore the realms, per run.</w:t>
-      </w:r>
-    </w:p>
-    <w:p>
-      <w:pPr>
-        <w:pStyle w:val="ListParagraph"/>
-        <w:numPr>
-          <w:ilvl w:val="0"/>
-          <w:numId w:val="2"/>
-        </w:numPr>
-      </w:pPr>
-      <w:r>
-        <w:t>Extended map gen</w:t>
-      </w:r>
-    </w:p>
-    <w:p>
-      <w:pPr>
-        <w:pStyle w:val="ListParagraph"/>
-        <w:numPr>
-          <w:ilvl w:val="1"/>
-          <w:numId w:val="2"/>
-        </w:numPr>
-      </w:pPr>
-      <w:r>
-        <w:t>Themed map generation</w:t>
-      </w:r>
-    </w:p>
-    <w:p>
-      <w:pPr>
-        <w:pStyle w:val="ListParagraph"/>
-        <w:numPr>
-          <w:ilvl w:val="2"/>
-          <w:numId w:val="2"/>
-        </w:numPr>
-      </w:pPr>
-      <w:r>
-        <w:t>Each area of the map is a god’s realm; only some areas generated per world</w:t>
-      </w:r>
-    </w:p>
-    <w:p>
-      <w:pPr>
-        <w:pStyle w:val="ListParagraph"/>
-        <w:numPr>
-          <w:ilvl w:val="2"/>
-          <w:numId w:val="2"/>
-        </w:numPr>
-      </w:pPr>
-      <w:r>
-        <w:t>Enemies generated in line with theme</w:t>
-      </w:r>
-    </w:p>
-    <w:p>
-      <w:pPr>
-        <w:pStyle w:val="ListParagraph"/>
-        <w:numPr>
-          <w:ilvl w:val="1"/>
-          <w:numId w:val="2"/>
-        </w:numPr>
-      </w:pPr>
-      <w:r>
-        <w:t>Camps</w:t>
-      </w:r>
-    </w:p>
-    <w:p>
-      <w:pPr>
-        <w:pStyle w:val="ListParagraph"/>
-        <w:numPr>
-          <w:ilvl w:val="2"/>
-          <w:numId w:val="2"/>
-        </w:numPr>
-      </w:pPr>
-      <w:r>
-        <w:t xml:space="preserve">Some sections between realms have camps, </w:t>
-      </w:r>
-    </w:p>
-    <w:p>
-      <w:pPr>
-        <w:pStyle w:val="ListParagraph"/>
-        <w:numPr>
-          <w:ilvl w:val="0"/>
-          <w:numId w:val="2"/>
-        </w:numPr>
-      </w:pPr>
-      <w:r>
-        <w:t>Item trading</w:t>
-      </w:r>
-    </w:p>
-    <w:p>
-      <w:pPr>
-        <w:pStyle w:val="ListParagraph"/>
-        <w:numPr>
-          <w:ilvl w:val="1"/>
-          <w:numId w:val="2"/>
-        </w:numPr>
-      </w:pPr>
-      <w:r>
-        <w:t>P</w:t>
-      </w:r>
-      <w:r>
-        <w:t>layer can trade items</w:t>
-      </w:r>
-      <w:r>
-        <w:t xml:space="preserve"> at camps.</w:t>
-      </w:r>
-      <w:r>
-        <w:t xml:space="preserve"> As no inventory can only trade directly from equipment.</w:t>
-      </w:r>
-    </w:p>
-    <w:p>
-      <w:pPr>
-        <w:pStyle w:val="ListParagraph"/>
-        <w:numPr>
-          <w:ilvl w:val="0"/>
-          <w:numId w:val="2"/>
-        </w:numPr>
-      </w:pPr>
-      <w:r>
-        <w:t>Item generation</w:t>
-      </w:r>
-    </w:p>
-    <w:p>
-      <w:pPr>
-        <w:pStyle w:val="ListParagraph"/>
-        <w:numPr>
-          <w:ilvl w:val="1"/>
-          <w:numId w:val="2"/>
-        </w:numPr>
-      </w:pPr>
-      <w:r>
-        <w:t xml:space="preserve">Items have levels 1-4, each level has expected </w:t>
-      </w:r>
-      <w:proofErr w:type="gramStart"/>
-      <w:r>
-        <w:t>amount</w:t>
-      </w:r>
-      <w:proofErr w:type="gramEnd"/>
-      <w:r>
-        <w:t xml:space="preserve"> of stats and general strength, and corresponds to a certain amount of devotion points (</w:t>
-      </w:r>
-      <w:proofErr w:type="spellStart"/>
-      <w:r>
-        <w:t>xp</w:t>
-      </w:r>
-      <w:proofErr w:type="spellEnd"/>
-      <w:r>
-        <w:t xml:space="preserve"> from gods)</w:t>
-      </w:r>
-    </w:p>
-    <w:p>
-      <w:pPr>
-        <w:pStyle w:val="ListParagraph"/>
-        <w:numPr>
-          <w:ilvl w:val="0"/>
-          <w:numId w:val="2"/>
-        </w:numPr>
-      </w:pPr>
-      <w:r>
-        <w:t>I</w:t>
-      </w:r>
-      <w:r>
-        <w:t>n</w:t>
-      </w:r>
-      <w:r>
-        <w:t xml:space="preserve"> game wiki/access to the wiki</w:t>
-      </w:r>
-    </w:p>
-    <w:p>
-      <w:pPr>
-        <w:pStyle w:val="ListParagraph"/>
-        <w:numPr>
-          <w:ilvl w:val="0"/>
-          <w:numId w:val="2"/>
-        </w:numPr>
-      </w:pPr>
-      <w:r>
-        <w:t>Health bars show section for every X hp (like in LoL)</w:t>
-      </w:r>
-    </w:p>
-    <w:p>
-      <w:pPr>
-        <w:pStyle w:val="ListParagraph"/>
-        <w:numPr>
-          <w:ilvl w:val="0"/>
-          <w:numId w:val="2"/>
-        </w:numPr>
-      </w:pPr>
-      <w:r>
-        <w:t>Different encounter types e.g. a tough enemy that runs away and must be killed before escapes</w:t>
-      </w:r>
-    </w:p>
-    <w:p>
-      <w:pPr>
-        <w:pStyle w:val="ListParagraph"/>
-        <w:numPr>
-          <w:ilvl w:val="0"/>
-          <w:numId w:val="2"/>
-        </w:numPr>
-      </w:pPr>
-      <w:r>
-        <w:t>Light sources generate their own field of light, player can only see the light if it is within their sight range</w:t>
-      </w:r>
-      <w:bookmarkStart w:id="0" w:name="_GoBack"/>
-      <w:bookmarkEnd w:id="0"/>
-    </w:p>
-    <w:p>
-      <w:pPr>
-        <w:pStyle w:val="Heading1"/>
-      </w:pPr>
-      <w:r>
-        <w:t>Systems (in depth)</w:t>
-      </w:r>
-    </w:p>
-    <w:p>
-      <w:pPr>
-        <w:pStyle w:val="Heading2"/>
-      </w:pPr>
-      <w:r>
-        <w:t>Gods</w:t>
-      </w:r>
-    </w:p>
-    <w:p>
-      <w:r>
-        <w:t>Varied pantheon of gods</w:t>
-      </w:r>
-    </w:p>
-    <w:p>
-      <w:r>
-        <w:t>they judge actions as they happen</w:t>
-      </w:r>
-    </w:p>
-    <w:p>
-      <w:r>
-        <w:t>gods take actions around the player based on their disposition and feelings towards entities</w:t>
-      </w:r>
-    </w:p>
-    <w:p>
-      <w:r>
-        <w:t>each god has its own personality dictating what they build/ruins an entities relationship with them and what actions they take</w:t>
-      </w:r>
-    </w:p>
-    <w:p>
-      <w:r>
         <w:t>gods can interfere with one another</w:t>
       </w:r>
     </w:p>
@@ -1255,6 +1287,7 @@
     </w:p>
     <w:p>
       <w:r>
+        <w:lastRenderedPageBreak/>
         <w:t xml:space="preserve">items within a class/grouping should be clearly differentiated e.g. </w:t>
       </w:r>
       <w:proofErr w:type="spellStart"/>
@@ -1306,7 +1339,6 @@
         <w:pStyle w:val="Heading2"/>
       </w:pPr>
       <w:r>
-        <w:lastRenderedPageBreak/>
         <w:t>Player Character</w:t>
       </w:r>
     </w:p>

</xml_diff>